<commit_message>
Format and adapt Unit 1 Days 1 - 2
</commit_message>
<xml_diff>
--- a/Unit1/Unit1 1-2.docx
+++ b/Unit1/Unit1 1-2.docx
@@ -13,386 +13,459 @@
       </w:r>
     </w:p>
     <w:p>
-      <w:r>
+      <w:pPr>
+        <w:rPr>
+          <w:b/>
+        </w:rPr>
+      </w:pPr>
+      <w:r>
+        <w:rPr>
+          <w:b/>
+        </w:rPr>
         <w:t>Objectives:</w:t>
       </w:r>
     </w:p>
     <w:p>
+      <w:pPr>
+        <w:pStyle w:val="ListParagraph"/>
+        <w:numPr>
+          <w:ilvl w:val="0"/>
+          <w:numId w:val="1"/>
+        </w:numPr>
+      </w:pPr>
       <w:r>
         <w:t>The student will be able to: Explain and give examples of the concepts of computer and computing.</w:t>
       </w:r>
     </w:p>
     <w:p>
-      <w:r>
+      <w:pPr>
+        <w:rPr>
+          <w:b/>
+        </w:rPr>
+      </w:pPr>
+      <w:r>
+        <w:rPr>
+          <w:b/>
+        </w:rPr>
         <w:t>Outline of the Lesson:</w:t>
       </w:r>
     </w:p>
     <w:p>
-      <w:r>
-        <w:tab/>
+      <w:pPr>
+        <w:pStyle w:val="ListParagraph"/>
+        <w:numPr>
+          <w:ilvl w:val="0"/>
+          <w:numId w:val="1"/>
+        </w:numPr>
+      </w:pPr>
+      <w:r>
+        <w:t xml:space="preserve">Journal Entry. (10 minutes) </w:t>
+      </w:r>
+    </w:p>
+    <w:p>
+      <w:pPr>
+        <w:pStyle w:val="ListParagraph"/>
+        <w:numPr>
+          <w:ilvl w:val="0"/>
+          <w:numId w:val="1"/>
+        </w:numPr>
+      </w:pPr>
+      <w:r>
+        <w:t xml:space="preserve">Exploring computers (60 minutes) </w:t>
+      </w:r>
+    </w:p>
+    <w:p>
+      <w:pPr>
+        <w:pStyle w:val="ListParagraph"/>
+        <w:numPr>
+          <w:ilvl w:val="0"/>
+          <w:numId w:val="1"/>
+        </w:numPr>
+      </w:pPr>
+      <w:r>
+        <w:t xml:space="preserve">Classification of computing groups (10 minutes) </w:t>
+      </w:r>
+    </w:p>
+    <w:p>
+      <w:pPr>
+        <w:pStyle w:val="ListParagraph"/>
+        <w:numPr>
+          <w:ilvl w:val="0"/>
+          <w:numId w:val="1"/>
+        </w:numPr>
+      </w:pPr>
+      <w:r>
+        <w:t xml:space="preserve">Definition of the terms computer and computing (10 minutes) </w:t>
+      </w:r>
+    </w:p>
+    <w:p>
+      <w:pPr>
+        <w:pStyle w:val="ListParagraph"/>
+        <w:numPr>
+          <w:ilvl w:val="0"/>
+          <w:numId w:val="1"/>
+        </w:numPr>
+      </w:pPr>
+      <w:r>
+        <w:t xml:space="preserve">Demo of Computer Buying Project Assignment (20 minutes) </w:t>
+      </w:r>
+    </w:p>
+    <w:p/>
+    <w:p>
+      <w:pPr>
+        <w:rPr>
+          <w:b/>
+        </w:rPr>
+      </w:pPr>
+      <w:r>
+        <w:rPr>
+          <w:b/>
+        </w:rPr>
+        <w:t xml:space="preserve">Student Activities: </w:t>
+      </w:r>
+    </w:p>
+    <w:p>
+      <w:pPr>
+        <w:pStyle w:val="ListParagraph"/>
+        <w:numPr>
+          <w:ilvl w:val="0"/>
+          <w:numId w:val="2"/>
+        </w:numPr>
+      </w:pPr>
+      <w:r>
+        <w:t xml:space="preserve">Complete journal entry. </w:t>
+      </w:r>
+    </w:p>
+    <w:p>
+      <w:pPr>
+        <w:pStyle w:val="ListParagraph"/>
+        <w:numPr>
+          <w:ilvl w:val="0"/>
+          <w:numId w:val="2"/>
+        </w:numPr>
+      </w:pPr>
+      <w:r>
+        <w:t xml:space="preserve">Groups of students create lists of their ideas of what a computer is. </w:t>
+      </w:r>
+    </w:p>
+    <w:p>
+      <w:pPr>
+        <w:pStyle w:val="ListParagraph"/>
+        <w:numPr>
+          <w:ilvl w:val="0"/>
+          <w:numId w:val="2"/>
+        </w:numPr>
+      </w:pPr>
+      <w:r>
+        <w:t xml:space="preserve">Groups do presentations. </w:t>
+      </w:r>
+    </w:p>
+    <w:p>
+      <w:pPr>
+        <w:pStyle w:val="ListParagraph"/>
+        <w:numPr>
+          <w:ilvl w:val="0"/>
+          <w:numId w:val="2"/>
+        </w:numPr>
+      </w:pPr>
+      <w:r>
+        <w:t xml:space="preserve">Participate in discussion of classification groups and definition of computer and computing. </w:t>
+      </w:r>
+    </w:p>
+    <w:p>
+      <w:pPr>
+        <w:rPr>
+          <w:b/>
+        </w:rPr>
+      </w:pPr>
+      <w:r>
+        <w:rPr>
+          <w:b/>
+        </w:rPr>
+        <w:t xml:space="preserve">Teaching/Learning Strategies: </w:t>
+      </w:r>
+    </w:p>
+    <w:p>
+      <w:pPr>
+        <w:pStyle w:val="ListParagraph"/>
+        <w:numPr>
+          <w:ilvl w:val="0"/>
+          <w:numId w:val="3"/>
+        </w:numPr>
+      </w:pPr>
+      <w:r>
+        <w:t xml:space="preserve">Journal Entry: </w:t>
+      </w:r>
+      <w:r>
+        <w:rPr>
+          <w:highlight w:val="green"/>
+        </w:rPr>
+        <w:t>How many computers do you have in your own home?</w:t>
+      </w:r>
+    </w:p>
+    <w:p>
+      <w:pPr>
+        <w:pStyle w:val="ListParagraph"/>
+        <w:numPr>
+          <w:ilvl w:val="1"/>
+          <w:numId w:val="3"/>
+        </w:numPr>
+      </w:pPr>
+      <w:r>
+        <w:t>Have students write responses to the question in their journals and then share the response with their elbow partner.</w:t>
+      </w:r>
+    </w:p>
+    <w:p>
+      <w:pPr>
+        <w:pStyle w:val="ListParagraph"/>
+        <w:numPr>
+          <w:ilvl w:val="1"/>
+          <w:numId w:val="3"/>
+        </w:numPr>
+      </w:pPr>
+      <w:r>
+        <w:t>Ask a few student pairs to share their responses.</w:t>
+      </w:r>
+    </w:p>
+    <w:p>
+      <w:pPr>
+        <w:pStyle w:val="ListParagraph"/>
+        <w:numPr>
+          <w:ilvl w:val="0"/>
+          <w:numId w:val="3"/>
+        </w:numPr>
+      </w:pPr>
+      <w:r>
+        <w:t>Exploring computers</w:t>
+      </w:r>
+    </w:p>
+    <w:p>
+      <w:pPr>
+        <w:pStyle w:val="ListParagraph"/>
+        <w:numPr>
+          <w:ilvl w:val="1"/>
+          <w:numId w:val="3"/>
+        </w:numPr>
+      </w:pPr>
+      <w:r>
+        <w:t>Some students may have counted only the desktop computers in the room while others may have recognized that there are other items that are computers as well.</w:t>
+      </w:r>
+    </w:p>
+    <w:p>
+      <w:pPr>
+        <w:pStyle w:val="ListParagraph"/>
+        <w:numPr>
+          <w:ilvl w:val="1"/>
+          <w:numId w:val="3"/>
+        </w:numPr>
+      </w:pPr>
+      <w:r>
+        <w:t>Divide students into groups of 3 or 4. Ask the students to discuss additional examples of computers (or things containing computers). Have s</w:t>
+      </w:r>
+      <w:r>
+        <w:t xml:space="preserve">tudents record their examples on paper or on a computer, whichever is accessible to them. </w:t>
+      </w:r>
+      <w:r>
+        <w:t>(Examples of computers include: Macintosh, Windows PC, cell phone, mp3 player, most appliances (television, coffee maker, washer, dishwasher, etc.), cars, medical equipment, planes, watches, cash registers, ATMs, traffic lights, scoreboards, humans, and calculators.)</w:t>
+      </w:r>
+    </w:p>
+    <w:p/>
+    <w:p>
+      <w:pPr>
+        <w:pStyle w:val="ListParagraph"/>
+        <w:numPr>
+          <w:ilvl w:val="1"/>
+          <w:numId w:val="3"/>
+        </w:numPr>
+      </w:pPr>
+      <w:r>
+        <w:lastRenderedPageBreak/>
+        <w:t>Have student groups share their ideas. After each presentation, give the other students an opportunity to suggest why any particular example seems not to be a computer (or is not obviously a computer). If necessary, ask questions to draw out the student questions and responses. (For example, if the student says “dishwasher,” you might ask, “</w:t>
       </w:r>
       <w:proofErr w:type="gramStart"/>
       <w:r>
-        <w:t>•</w:t>
-      </w:r>
-      <w:r>
-        <w:tab/>
-      </w:r>
-      <w:r>
-        <w:tab/>
-      </w:r>
-      <w:r>
-        <w:tab/>
-        <w:t>•</w:t>
-      </w:r>
-      <w:r>
-        <w:t>Journal Entry.</w:t>
+        <w:t>why</w:t>
       </w:r>
       <w:proofErr w:type="gramEnd"/>
       <w:r>
-        <w:t xml:space="preserve"> (10 minutes) </w:t>
-      </w:r>
-    </w:p>
-    <w:p>
-      <w:r>
-        <w:tab/>
-        <w:t>•</w:t>
-      </w:r>
-      <w:r>
-        <w:tab/>
-      </w:r>
-      <w:r>
-        <w:tab/>
-      </w:r>
-      <w:r>
-        <w:tab/>
-        <w:t>•</w:t>
-      </w:r>
-      <w:r>
-        <w:t xml:space="preserve">Exploring computers (60 minutes) </w:t>
-      </w:r>
-    </w:p>
-    <w:p>
-      <w:r>
-        <w:tab/>
-        <w:t>•</w:t>
-      </w:r>
-      <w:r>
-        <w:tab/>
-      </w:r>
-      <w:r>
-        <w:tab/>
-      </w:r>
-      <w:r>
-        <w:tab/>
-        <w:t>•</w:t>
-      </w:r>
-      <w:r>
-        <w:t xml:space="preserve">Classification of computing groups (10 minutes) </w:t>
-      </w:r>
-    </w:p>
-    <w:p>
-      <w:r>
-        <w:tab/>
-        <w:t>•</w:t>
-      </w:r>
-      <w:r>
-        <w:tab/>
-      </w:r>
-      <w:r>
-        <w:tab/>
-      </w:r>
-      <w:r>
-        <w:tab/>
-        <w:t>•</w:t>
-      </w:r>
-      <w:r>
-        <w:t xml:space="preserve">Definition of the terms computer and computing (10 minutes) </w:t>
-      </w:r>
-    </w:p>
-    <w:p>
-      <w:r>
-        <w:tab/>
-        <w:t>•</w:t>
-      </w:r>
-      <w:r>
-        <w:tab/>
-      </w:r>
-      <w:r>
-        <w:tab/>
-      </w:r>
-      <w:r>
-        <w:tab/>
-        <w:t>•</w:t>
-      </w:r>
-      <w:r>
-        <w:t xml:space="preserve">Demo of Computer Buying Project Assignment (20 minutes) </w:t>
-      </w:r>
-    </w:p>
-    <w:p>
-      <w:r>
-        <w:tab/>
-        <w:t>•</w:t>
-      </w:r>
-      <w:r>
-        <w:tab/>
-      </w:r>
-    </w:p>
-    <w:p>
-      <w:r>
-        <w:t xml:space="preserve">Student Activities: </w:t>
-      </w:r>
-    </w:p>
-    <w:p>
-      <w:r>
-        <w:tab/>
-        <w:t>•</w:t>
-      </w:r>
-      <w:r>
-        <w:tab/>
-        <w:t xml:space="preserve">Complete journal entry. </w:t>
-      </w:r>
-    </w:p>
-    <w:p>
-      <w:r>
-        <w:tab/>
-        <w:t>•</w:t>
-      </w:r>
-      <w:r>
-        <w:tab/>
-        <w:t xml:space="preserve">Groups of students create lists of their ideas of what a computer is. </w:t>
-      </w:r>
-    </w:p>
-    <w:p>
-      <w:r>
-        <w:tab/>
-        <w:t>•</w:t>
-      </w:r>
-      <w:r>
-        <w:tab/>
-        <w:t xml:space="preserve">Groups do presentations. </w:t>
-      </w:r>
-    </w:p>
-    <w:p>
-      <w:r>
-        <w:tab/>
-        <w:t>•</w:t>
-      </w:r>
-      <w:r>
-        <w:tab/>
-        <w:t xml:space="preserve">Participate in discussion of classification groups and definition of computer and computing. </w:t>
-      </w:r>
-    </w:p>
-    <w:p>
-      <w:r>
-        <w:t xml:space="preserve">Teaching/Learning </w:t>
-      </w:r>
-    </w:p>
-    <w:p>
-      <w:r>
-        <w:t xml:space="preserve">Strategies: </w:t>
-      </w:r>
-    </w:p>
-    <w:p>
-      <w:r>
-        <w:t>•</w:t>
-      </w:r>
-      <w:r>
-        <w:t>Journal Entry: How many computers are in the room or in their work area? Xx work area</w:t>
-      </w:r>
-    </w:p>
-    <w:p>
-      <w:r>
-        <w:tab/>
-        <w:t>•</w:t>
-      </w:r>
-      <w:r>
-        <w:tab/>
-        <w:t>Have students write responses to the question in their journals and then share the response with their elbow partner.</w:t>
-      </w:r>
-    </w:p>
-    <w:p>
-      <w:r>
-        <w:tab/>
-        <w:t>•</w:t>
-      </w:r>
-      <w:r>
-        <w:tab/>
-        <w:t>Ask a few student pairs to share their responses.</w:t>
-      </w:r>
-    </w:p>
-    <w:p>
-      <w:r>
-        <w:t>•</w:t>
-      </w:r>
-      <w:r>
-        <w:t>Exploring computers</w:t>
-      </w:r>
-    </w:p>
-    <w:p/>
-    <w:p>
-      <w:r>
-        <w:lastRenderedPageBreak/>
-        <w:tab/>
-        <w:t>•</w:t>
-      </w:r>
-      <w:r>
-        <w:tab/>
-        <w:t>Some students may have counted only the desktop computers in the room while others may have recognized that there are other items that are computers as well.</w:t>
-      </w:r>
-    </w:p>
-    <w:p>
-      <w:r>
-        <w:tab/>
-        <w:t>•</w:t>
-      </w:r>
-      <w:r>
-        <w:tab/>
-        <w:t>Divide students into groups of 3 or 4. Ask the students to discuss additional examples of computers (or things containing computers). Have students write their examples on post-its and add them to a large chart at the front of the room or have groups make a list on flipchart paper and tape their list somewhere in the classroom.  Students who cannot free hand write their items can type them into the computer or use a ruler to guide their printing (if possible). (Examples of computers include: Macintosh, Windows PC, cell phone, mp3 player, most appliances (television, coffee maker, washer, dishwasher, etc.), cars, medical equipment, planes, watches, cash registers, ATMs, traffic lights, scoreboards, humans, and calculators.)</w:t>
-      </w:r>
-    </w:p>
-    <w:p/>
-    <w:p>
-      <w:r>
-        <w:tab/>
-        <w:t>•</w:t>
-      </w:r>
-      <w:r>
-        <w:tab/>
-        <w:t>Have student groups share their ideas. After each presentation, give the other students an opportunity to suggest why any particular example seems not to be a computer (or is not obviously a computer). If necessary, ask questions to draw out the student questions and responses. (For example, if the student says “dishwasher,” you might ask, “</w:t>
-      </w:r>
-      <w:proofErr w:type="gramStart"/>
-      <w:r>
-        <w:t>why</w:t>
-      </w:r>
-      <w:proofErr w:type="gramEnd"/>
-      <w:r>
         <w:t xml:space="preserve"> is a dishwasher a computer.”)</w:t>
       </w:r>
     </w:p>
     <w:p>
-      <w:r>
-        <w:tab/>
-        <w:t>•</w:t>
-      </w:r>
-      <w:r>
-        <w:tab/>
+      <w:pPr>
+        <w:pStyle w:val="ListParagraph"/>
+        <w:numPr>
+          <w:ilvl w:val="1"/>
+          <w:numId w:val="3"/>
+        </w:numPr>
+      </w:pPr>
+      <w:r>
         <w:t>Have a brief discussion of the power of cell phones. Mention collection of data as a foreshadowing of unit 5.</w:t>
       </w:r>
     </w:p>
     <w:p>
-      <w:r>
-        <w:t>•</w:t>
-      </w:r>
-      <w:r>
-        <w:t>Classification of computing groups</w:t>
-      </w:r>
-    </w:p>
-    <w:p/>
-    <w:p>
-      <w:r>
-        <w:tab/>
-        <w:t>•</w:t>
-      </w:r>
-      <w:r>
-        <w:tab/>
+      <w:pPr>
+        <w:pStyle w:val="ListParagraph"/>
+        <w:numPr>
+          <w:ilvl w:val="0"/>
+          <w:numId w:val="3"/>
+        </w:numPr>
+      </w:pPr>
+      <w:r>
+        <w:t>Classification of computing groups</w:t>
+      </w:r>
+    </w:p>
+    <w:p>
+      <w:pPr>
+        <w:pStyle w:val="ListParagraph"/>
+        <w:numPr>
+          <w:ilvl w:val="1"/>
+          <w:numId w:val="3"/>
+        </w:numPr>
+      </w:pPr>
+      <w:r>
         <w:t xml:space="preserve">Ask students to suggest possible classifications for the items on the list; create a new list with the various items listed under a group classification. </w:t>
       </w:r>
     </w:p>
     <w:p>
-      <w:proofErr w:type="gramStart"/>
-      <w:r>
-        <w:t>•</w:t>
-      </w:r>
-      <w:r>
-        <w:t>Definition of the terms computer and computing.</w:t>
-      </w:r>
-      <w:proofErr w:type="gramEnd"/>
-    </w:p>
-    <w:p>
-      <w:r>
-        <w:tab/>
-        <w:t>•</w:t>
-      </w:r>
-      <w:r>
-        <w:tab/>
-        <w:t>Revisit the question “What is a computer?” and ask the possibly more pertinent question, “What is computing?”</w:t>
-      </w:r>
-    </w:p>
-    <w:p>
-      <w:r>
-        <w:tab/>
-        <w:t>•</w:t>
-      </w:r>
-      <w:r>
-        <w:tab/>
+      <w:pPr>
+        <w:pStyle w:val="ListParagraph"/>
+        <w:numPr>
+          <w:ilvl w:val="0"/>
+          <w:numId w:val="3"/>
+        </w:numPr>
+      </w:pPr>
+      <w:r>
+        <w:t>Definition of the terms computer and computing.</w:t>
+      </w:r>
+    </w:p>
+    <w:p>
+      <w:pPr>
+        <w:pStyle w:val="ListParagraph"/>
+        <w:numPr>
+          <w:ilvl w:val="1"/>
+          <w:numId w:val="3"/>
+        </w:numPr>
+      </w:pPr>
+      <w:r>
+        <w:t xml:space="preserve">Revisit the question “What is a computer?” and ask the possibly more pertinent question, “What is </w:t>
+      </w:r>
+      <w:r>
+        <w:rPr>
+          <w:i/>
+        </w:rPr>
+        <w:t>computing</w:t>
+      </w:r>
+      <w:r>
+        <w:t>”</w:t>
+      </w:r>
+    </w:p>
+    <w:p>
+      <w:pPr>
+        <w:pStyle w:val="ListParagraph"/>
+        <w:numPr>
+          <w:ilvl w:val="1"/>
+          <w:numId w:val="3"/>
+        </w:numPr>
+      </w:pPr>
+      <w:r>
         <w:t>Have the students use their list of “computers” and their classifications to help formalize their answers.</w:t>
       </w:r>
     </w:p>
     <w:p>
-      <w:r>
-        <w:tab/>
-        <w:t>•</w:t>
-      </w:r>
-      <w:r>
-        <w:tab/>
+      <w:pPr>
+        <w:pStyle w:val="ListParagraph"/>
+        <w:numPr>
+          <w:ilvl w:val="1"/>
+          <w:numId w:val="3"/>
+        </w:numPr>
+      </w:pPr>
+      <w:r>
         <w:t>Note that there is no “correct” answer. These definitions will be revisited and possibly modified throughout the course of the unit.</w:t>
       </w:r>
     </w:p>
     <w:p>
-      <w:r>
-        <w:tab/>
-        <w:t>•</w:t>
-      </w:r>
-      <w:r>
-        <w:tab/>
+      <w:pPr>
+        <w:pStyle w:val="ListParagraph"/>
+        <w:numPr>
+          <w:ilvl w:val="1"/>
+          <w:numId w:val="3"/>
+        </w:numPr>
+      </w:pPr>
+      <w:r>
         <w:t>Reinforce the idea of different types of computers and classifications by reviewing the lists and groups created by the students.</w:t>
       </w:r>
     </w:p>
     <w:p>
-      <w:r>
-        <w:t>•</w:t>
-      </w:r>
-      <w:r>
-        <w:t>Computer Buying Project Assignment</w:t>
-      </w:r>
-    </w:p>
-    <w:p/>
-    <w:p>
-      <w:r>
-        <w:lastRenderedPageBreak/>
-        <w:tab/>
-        <w:t>•</w:t>
-      </w:r>
-      <w:r>
-        <w:tab/>
-        <w:t>Each student will interview a family member or friend to find out what features that person would like to have if they were buying a new personal computer.  In a camp situation, students can ask a pre-selected person such as a grad student, staff member, etc.</w:t>
-      </w:r>
-    </w:p>
-    <w:p>
-      <w:r>
-        <w:tab/>
-        <w:t>•</w:t>
-      </w:r>
-      <w:r>
-        <w:tab/>
-        <w:t>Demonstrate the interview process by asking a student to participate in an interview and ask them questions such as: What will be the uses of the computer? What are the space constraints? What is the price range? Etc. You may wish to provide students with a specific list of interview questions.</w:t>
-      </w:r>
-    </w:p>
-    <w:p>
-      <w:r>
-        <w:t>Resources:</w:t>
-      </w:r>
-    </w:p>
-    <w:p>
-      <w:r>
-        <w:t>•</w:t>
-      </w:r>
-      <w:r>
-        <w:t>No additional resources needed</w:t>
+      <w:pPr>
+        <w:pStyle w:val="ListParagraph"/>
+        <w:numPr>
+          <w:ilvl w:val="0"/>
+          <w:numId w:val="3"/>
+        </w:numPr>
+      </w:pPr>
+      <w:r>
+        <w:t>Computer Buying Project Assignment</w:t>
+      </w:r>
+    </w:p>
+    <w:p>
+      <w:pPr>
+        <w:pStyle w:val="ListParagraph"/>
+        <w:numPr>
+          <w:ilvl w:val="1"/>
+          <w:numId w:val="3"/>
+        </w:numPr>
+      </w:pPr>
+      <w:r>
+        <w:t xml:space="preserve">Each student will interview a family member or friend to find out what features that person would like to have if they were buying a new personal computer.  </w:t>
+      </w:r>
+      <w:r>
+        <w:rPr>
+          <w:highlight w:val="green"/>
+        </w:rPr>
+        <w:t>In a camp situation, students can ask a pre-selected person such as a grad student, staff member, etc.</w:t>
+      </w:r>
+    </w:p>
+    <w:p>
+      <w:pPr>
+        <w:pStyle w:val="ListParagraph"/>
+        <w:numPr>
+          <w:ilvl w:val="1"/>
+          <w:numId w:val="3"/>
+        </w:numPr>
+      </w:pPr>
+      <w:r>
+        <w:t>Demonstrate the interview process by asking a student to participate in an interview and ask them questions</w:t>
       </w:r>
       <w:bookmarkStart w:id="0" w:name="_GoBack"/>
       <w:bookmarkEnd w:id="0"/>
+      <w:r>
+        <w:t xml:space="preserve"> such as: What will be the uses of the computer? What are the space constraints? What is the price range? Etc. You may wish to provide students with a specific list of interview questions.</w:t>
+      </w:r>
+    </w:p>
+    <w:p>
+      <w:pPr>
+        <w:pStyle w:val="ListParagraph"/>
+        <w:numPr>
+          <w:ilvl w:val="0"/>
+          <w:numId w:val="3"/>
+        </w:numPr>
+      </w:pPr>
+      <w:r>
+        <w:t>Resources:</w:t>
+      </w:r>
+    </w:p>
+    <w:p>
+      <w:pPr>
+        <w:pStyle w:val="ListParagraph"/>
+        <w:numPr>
+          <w:ilvl w:val="1"/>
+          <w:numId w:val="3"/>
+        </w:numPr>
+      </w:pPr>
+      <w:r>
+        <w:t>No additional resources needed</w:t>
+      </w:r>
     </w:p>
     <w:sectPr>
       <w:pgSz w:w="12240" w:h="15840"/>
@@ -402,6 +475,358 @@
     </w:sectPr>
   </w:body>
 </w:document>
+</file>
+
+<file path=word/numbering.xml><?xml version="1.0" encoding="utf-8"?>
+<w:numbering xmlns:wpc="http://schemas.microsoft.com/office/word/2010/wordprocessingCanvas" xmlns:mc="http://schemas.openxmlformats.org/markup-compatibility/2006" xmlns:o="urn:schemas-microsoft-com:office:office" xmlns:r="http://schemas.openxmlformats.org/officeDocument/2006/relationships" xmlns:m="http://schemas.openxmlformats.org/officeDocument/2006/math" xmlns:v="urn:schemas-microsoft-com:vml" xmlns:wp14="http://schemas.microsoft.com/office/word/2010/wordprocessingDrawing" xmlns:wp="http://schemas.openxmlformats.org/drawingml/2006/wordprocessingDrawing" xmlns:w10="urn:schemas-microsoft-com:office:word" xmlns:w="http://schemas.openxmlformats.org/wordprocessingml/2006/main" xmlns:w14="http://schemas.microsoft.com/office/word/2010/wordml" xmlns:wpg="http://schemas.microsoft.com/office/word/2010/wordprocessingGroup" xmlns:wpi="http://schemas.microsoft.com/office/word/2010/wordprocessingInk" xmlns:wne="http://schemas.microsoft.com/office/word/2006/wordml" xmlns:wps="http://schemas.microsoft.com/office/word/2010/wordprocessingShape" mc:Ignorable="w14 wp14">
+  <w:abstractNum w:abstractNumId="0">
+    <w:nsid w:val="2CB72A3F"/>
+    <w:multiLevelType w:val="hybridMultilevel"/>
+    <w:tmpl w:val="BA6EA00E"/>
+    <w:lvl w:ilvl="0" w:tplc="04090001">
+      <w:start w:val="1"/>
+      <w:numFmt w:val="bullet"/>
+      <w:lvlText w:val=""/>
+      <w:lvlJc w:val="left"/>
+      <w:pPr>
+        <w:ind w:left="720" w:hanging="360"/>
+      </w:pPr>
+      <w:rPr>
+        <w:rFonts w:ascii="Symbol" w:hAnsi="Symbol" w:hint="default"/>
+      </w:rPr>
+    </w:lvl>
+    <w:lvl w:ilvl="1" w:tplc="04090003">
+      <w:start w:val="1"/>
+      <w:numFmt w:val="bullet"/>
+      <w:lvlText w:val="o"/>
+      <w:lvlJc w:val="left"/>
+      <w:pPr>
+        <w:ind w:left="1440" w:hanging="360"/>
+      </w:pPr>
+      <w:rPr>
+        <w:rFonts w:ascii="Courier New" w:hAnsi="Courier New" w:cs="Courier New" w:hint="default"/>
+      </w:rPr>
+    </w:lvl>
+    <w:lvl w:ilvl="2" w:tplc="A22CE150">
+      <w:numFmt w:val="bullet"/>
+      <w:lvlText w:val="•"/>
+      <w:lvlJc w:val="left"/>
+      <w:pPr>
+        <w:ind w:left="2520" w:hanging="720"/>
+      </w:pPr>
+      <w:rPr>
+        <w:rFonts w:ascii="Calibri" w:eastAsiaTheme="minorHAnsi" w:hAnsi="Calibri" w:cstheme="minorBidi" w:hint="default"/>
+      </w:rPr>
+    </w:lvl>
+    <w:lvl w:ilvl="3" w:tplc="04090001" w:tentative="1">
+      <w:start w:val="1"/>
+      <w:numFmt w:val="bullet"/>
+      <w:lvlText w:val=""/>
+      <w:lvlJc w:val="left"/>
+      <w:pPr>
+        <w:ind w:left="2880" w:hanging="360"/>
+      </w:pPr>
+      <w:rPr>
+        <w:rFonts w:ascii="Symbol" w:hAnsi="Symbol" w:hint="default"/>
+      </w:rPr>
+    </w:lvl>
+    <w:lvl w:ilvl="4" w:tplc="04090003" w:tentative="1">
+      <w:start w:val="1"/>
+      <w:numFmt w:val="bullet"/>
+      <w:lvlText w:val="o"/>
+      <w:lvlJc w:val="left"/>
+      <w:pPr>
+        <w:ind w:left="3600" w:hanging="360"/>
+      </w:pPr>
+      <w:rPr>
+        <w:rFonts w:ascii="Courier New" w:hAnsi="Courier New" w:cs="Courier New" w:hint="default"/>
+      </w:rPr>
+    </w:lvl>
+    <w:lvl w:ilvl="5" w:tplc="04090005" w:tentative="1">
+      <w:start w:val="1"/>
+      <w:numFmt w:val="bullet"/>
+      <w:lvlText w:val=""/>
+      <w:lvlJc w:val="left"/>
+      <w:pPr>
+        <w:ind w:left="4320" w:hanging="360"/>
+      </w:pPr>
+      <w:rPr>
+        <w:rFonts w:ascii="Wingdings" w:hAnsi="Wingdings" w:hint="default"/>
+      </w:rPr>
+    </w:lvl>
+    <w:lvl w:ilvl="6" w:tplc="04090001" w:tentative="1">
+      <w:start w:val="1"/>
+      <w:numFmt w:val="bullet"/>
+      <w:lvlText w:val=""/>
+      <w:lvlJc w:val="left"/>
+      <w:pPr>
+        <w:ind w:left="5040" w:hanging="360"/>
+      </w:pPr>
+      <w:rPr>
+        <w:rFonts w:ascii="Symbol" w:hAnsi="Symbol" w:hint="default"/>
+      </w:rPr>
+    </w:lvl>
+    <w:lvl w:ilvl="7" w:tplc="04090003" w:tentative="1">
+      <w:start w:val="1"/>
+      <w:numFmt w:val="bullet"/>
+      <w:lvlText w:val="o"/>
+      <w:lvlJc w:val="left"/>
+      <w:pPr>
+        <w:ind w:left="5760" w:hanging="360"/>
+      </w:pPr>
+      <w:rPr>
+        <w:rFonts w:ascii="Courier New" w:hAnsi="Courier New" w:cs="Courier New" w:hint="default"/>
+      </w:rPr>
+    </w:lvl>
+    <w:lvl w:ilvl="8" w:tplc="04090005" w:tentative="1">
+      <w:start w:val="1"/>
+      <w:numFmt w:val="bullet"/>
+      <w:lvlText w:val=""/>
+      <w:lvlJc w:val="left"/>
+      <w:pPr>
+        <w:ind w:left="6480" w:hanging="360"/>
+      </w:pPr>
+      <w:rPr>
+        <w:rFonts w:ascii="Wingdings" w:hAnsi="Wingdings" w:hint="default"/>
+      </w:rPr>
+    </w:lvl>
+  </w:abstractNum>
+  <w:abstractNum w:abstractNumId="1">
+    <w:nsid w:val="58685BCC"/>
+    <w:multiLevelType w:val="hybridMultilevel"/>
+    <w:tmpl w:val="EBA0F57C"/>
+    <w:lvl w:ilvl="0" w:tplc="04090001">
+      <w:start w:val="1"/>
+      <w:numFmt w:val="bullet"/>
+      <w:lvlText w:val=""/>
+      <w:lvlJc w:val="left"/>
+      <w:pPr>
+        <w:ind w:left="720" w:hanging="360"/>
+      </w:pPr>
+      <w:rPr>
+        <w:rFonts w:ascii="Symbol" w:hAnsi="Symbol" w:hint="default"/>
+      </w:rPr>
+    </w:lvl>
+    <w:lvl w:ilvl="1" w:tplc="04090003" w:tentative="1">
+      <w:start w:val="1"/>
+      <w:numFmt w:val="bullet"/>
+      <w:lvlText w:val="o"/>
+      <w:lvlJc w:val="left"/>
+      <w:pPr>
+        <w:ind w:left="1440" w:hanging="360"/>
+      </w:pPr>
+      <w:rPr>
+        <w:rFonts w:ascii="Courier New" w:hAnsi="Courier New" w:cs="Courier New" w:hint="default"/>
+      </w:rPr>
+    </w:lvl>
+    <w:lvl w:ilvl="2" w:tplc="04090005" w:tentative="1">
+      <w:start w:val="1"/>
+      <w:numFmt w:val="bullet"/>
+      <w:lvlText w:val=""/>
+      <w:lvlJc w:val="left"/>
+      <w:pPr>
+        <w:ind w:left="2160" w:hanging="360"/>
+      </w:pPr>
+      <w:rPr>
+        <w:rFonts w:ascii="Wingdings" w:hAnsi="Wingdings" w:hint="default"/>
+      </w:rPr>
+    </w:lvl>
+    <w:lvl w:ilvl="3" w:tplc="04090001" w:tentative="1">
+      <w:start w:val="1"/>
+      <w:numFmt w:val="bullet"/>
+      <w:lvlText w:val=""/>
+      <w:lvlJc w:val="left"/>
+      <w:pPr>
+        <w:ind w:left="2880" w:hanging="360"/>
+      </w:pPr>
+      <w:rPr>
+        <w:rFonts w:ascii="Symbol" w:hAnsi="Symbol" w:hint="default"/>
+      </w:rPr>
+    </w:lvl>
+    <w:lvl w:ilvl="4" w:tplc="04090003" w:tentative="1">
+      <w:start w:val="1"/>
+      <w:numFmt w:val="bullet"/>
+      <w:lvlText w:val="o"/>
+      <w:lvlJc w:val="left"/>
+      <w:pPr>
+        <w:ind w:left="3600" w:hanging="360"/>
+      </w:pPr>
+      <w:rPr>
+        <w:rFonts w:ascii="Courier New" w:hAnsi="Courier New" w:cs="Courier New" w:hint="default"/>
+      </w:rPr>
+    </w:lvl>
+    <w:lvl w:ilvl="5" w:tplc="04090005" w:tentative="1">
+      <w:start w:val="1"/>
+      <w:numFmt w:val="bullet"/>
+      <w:lvlText w:val=""/>
+      <w:lvlJc w:val="left"/>
+      <w:pPr>
+        <w:ind w:left="4320" w:hanging="360"/>
+      </w:pPr>
+      <w:rPr>
+        <w:rFonts w:ascii="Wingdings" w:hAnsi="Wingdings" w:hint="default"/>
+      </w:rPr>
+    </w:lvl>
+    <w:lvl w:ilvl="6" w:tplc="04090001" w:tentative="1">
+      <w:start w:val="1"/>
+      <w:numFmt w:val="bullet"/>
+      <w:lvlText w:val=""/>
+      <w:lvlJc w:val="left"/>
+      <w:pPr>
+        <w:ind w:left="5040" w:hanging="360"/>
+      </w:pPr>
+      <w:rPr>
+        <w:rFonts w:ascii="Symbol" w:hAnsi="Symbol" w:hint="default"/>
+      </w:rPr>
+    </w:lvl>
+    <w:lvl w:ilvl="7" w:tplc="04090003" w:tentative="1">
+      <w:start w:val="1"/>
+      <w:numFmt w:val="bullet"/>
+      <w:lvlText w:val="o"/>
+      <w:lvlJc w:val="left"/>
+      <w:pPr>
+        <w:ind w:left="5760" w:hanging="360"/>
+      </w:pPr>
+      <w:rPr>
+        <w:rFonts w:ascii="Courier New" w:hAnsi="Courier New" w:cs="Courier New" w:hint="default"/>
+      </w:rPr>
+    </w:lvl>
+    <w:lvl w:ilvl="8" w:tplc="04090005" w:tentative="1">
+      <w:start w:val="1"/>
+      <w:numFmt w:val="bullet"/>
+      <w:lvlText w:val=""/>
+      <w:lvlJc w:val="left"/>
+      <w:pPr>
+        <w:ind w:left="6480" w:hanging="360"/>
+      </w:pPr>
+      <w:rPr>
+        <w:rFonts w:ascii="Wingdings" w:hAnsi="Wingdings" w:hint="default"/>
+      </w:rPr>
+    </w:lvl>
+  </w:abstractNum>
+  <w:abstractNum w:abstractNumId="2">
+    <w:nsid w:val="648930F1"/>
+    <w:multiLevelType w:val="hybridMultilevel"/>
+    <w:tmpl w:val="1B84F35E"/>
+    <w:lvl w:ilvl="0" w:tplc="04090001">
+      <w:start w:val="1"/>
+      <w:numFmt w:val="bullet"/>
+      <w:lvlText w:val=""/>
+      <w:lvlJc w:val="left"/>
+      <w:pPr>
+        <w:ind w:left="720" w:hanging="360"/>
+      </w:pPr>
+      <w:rPr>
+        <w:rFonts w:ascii="Symbol" w:hAnsi="Symbol" w:hint="default"/>
+      </w:rPr>
+    </w:lvl>
+    <w:lvl w:ilvl="1" w:tplc="04090003" w:tentative="1">
+      <w:start w:val="1"/>
+      <w:numFmt w:val="bullet"/>
+      <w:lvlText w:val="o"/>
+      <w:lvlJc w:val="left"/>
+      <w:pPr>
+        <w:ind w:left="1440" w:hanging="360"/>
+      </w:pPr>
+      <w:rPr>
+        <w:rFonts w:ascii="Courier New" w:hAnsi="Courier New" w:cs="Courier New" w:hint="default"/>
+      </w:rPr>
+    </w:lvl>
+    <w:lvl w:ilvl="2" w:tplc="04090005" w:tentative="1">
+      <w:start w:val="1"/>
+      <w:numFmt w:val="bullet"/>
+      <w:lvlText w:val=""/>
+      <w:lvlJc w:val="left"/>
+      <w:pPr>
+        <w:ind w:left="2160" w:hanging="360"/>
+      </w:pPr>
+      <w:rPr>
+        <w:rFonts w:ascii="Wingdings" w:hAnsi="Wingdings" w:hint="default"/>
+      </w:rPr>
+    </w:lvl>
+    <w:lvl w:ilvl="3" w:tplc="04090001" w:tentative="1">
+      <w:start w:val="1"/>
+      <w:numFmt w:val="bullet"/>
+      <w:lvlText w:val=""/>
+      <w:lvlJc w:val="left"/>
+      <w:pPr>
+        <w:ind w:left="2880" w:hanging="360"/>
+      </w:pPr>
+      <w:rPr>
+        <w:rFonts w:ascii="Symbol" w:hAnsi="Symbol" w:hint="default"/>
+      </w:rPr>
+    </w:lvl>
+    <w:lvl w:ilvl="4" w:tplc="04090003" w:tentative="1">
+      <w:start w:val="1"/>
+      <w:numFmt w:val="bullet"/>
+      <w:lvlText w:val="o"/>
+      <w:lvlJc w:val="left"/>
+      <w:pPr>
+        <w:ind w:left="3600" w:hanging="360"/>
+      </w:pPr>
+      <w:rPr>
+        <w:rFonts w:ascii="Courier New" w:hAnsi="Courier New" w:cs="Courier New" w:hint="default"/>
+      </w:rPr>
+    </w:lvl>
+    <w:lvl w:ilvl="5" w:tplc="04090005" w:tentative="1">
+      <w:start w:val="1"/>
+      <w:numFmt w:val="bullet"/>
+      <w:lvlText w:val=""/>
+      <w:lvlJc w:val="left"/>
+      <w:pPr>
+        <w:ind w:left="4320" w:hanging="360"/>
+      </w:pPr>
+      <w:rPr>
+        <w:rFonts w:ascii="Wingdings" w:hAnsi="Wingdings" w:hint="default"/>
+      </w:rPr>
+    </w:lvl>
+    <w:lvl w:ilvl="6" w:tplc="04090001" w:tentative="1">
+      <w:start w:val="1"/>
+      <w:numFmt w:val="bullet"/>
+      <w:lvlText w:val=""/>
+      <w:lvlJc w:val="left"/>
+      <w:pPr>
+        <w:ind w:left="5040" w:hanging="360"/>
+      </w:pPr>
+      <w:rPr>
+        <w:rFonts w:ascii="Symbol" w:hAnsi="Symbol" w:hint="default"/>
+      </w:rPr>
+    </w:lvl>
+    <w:lvl w:ilvl="7" w:tplc="04090003" w:tentative="1">
+      <w:start w:val="1"/>
+      <w:numFmt w:val="bullet"/>
+      <w:lvlText w:val="o"/>
+      <w:lvlJc w:val="left"/>
+      <w:pPr>
+        <w:ind w:left="5760" w:hanging="360"/>
+      </w:pPr>
+      <w:rPr>
+        <w:rFonts w:ascii="Courier New" w:hAnsi="Courier New" w:cs="Courier New" w:hint="default"/>
+      </w:rPr>
+    </w:lvl>
+    <w:lvl w:ilvl="8" w:tplc="04090005" w:tentative="1">
+      <w:start w:val="1"/>
+      <w:numFmt w:val="bullet"/>
+      <w:lvlText w:val=""/>
+      <w:lvlJc w:val="left"/>
+      <w:pPr>
+        <w:ind w:left="6480" w:hanging="360"/>
+      </w:pPr>
+      <w:rPr>
+        <w:rFonts w:ascii="Wingdings" w:hAnsi="Wingdings" w:hint="default"/>
+      </w:rPr>
+    </w:lvl>
+  </w:abstractNum>
+  <w:num w:numId="1">
+    <w:abstractNumId w:val="2"/>
+  </w:num>
+  <w:num w:numId="2">
+    <w:abstractNumId w:val="1"/>
+  </w:num>
+  <w:num w:numId="3">
+    <w:abstractNumId w:val="0"/>
+  </w:num>
+</w:numbering>
 </file>
 
 <file path=word/styles.xml><?xml version="1.0" encoding="utf-8"?>
@@ -591,6 +1016,17 @@
     <w:semiHidden/>
     <w:unhideWhenUsed/>
   </w:style>
+  <w:style w:type="paragraph" w:styleId="ListParagraph">
+    <w:name w:val="List Paragraph"/>
+    <w:basedOn w:val="Normal"/>
+    <w:uiPriority w:val="34"/>
+    <w:qFormat/>
+    <w:rsid w:val="009230A2"/>
+    <w:pPr>
+      <w:ind w:left="720"/>
+      <w:contextualSpacing/>
+    </w:pPr>
+  </w:style>
 </w:styles>
 </file>
 
@@ -780,6 +1216,17 @@
     <w:uiPriority w:val="99"/>
     <w:semiHidden/>
     <w:unhideWhenUsed/>
+  </w:style>
+  <w:style w:type="paragraph" w:styleId="ListParagraph">
+    <w:name w:val="List Paragraph"/>
+    <w:basedOn w:val="Normal"/>
+    <w:uiPriority w:val="34"/>
+    <w:qFormat/>
+    <w:rsid w:val="009230A2"/>
+    <w:pPr>
+      <w:ind w:left="720"/>
+      <w:contextualSpacing/>
+    </w:pPr>
   </w:style>
 </w:styles>
 </file>

</xml_diff>

<commit_message>
edit Unit 1 days 1-2, formatting and slight adaptation to Unit1 Days 3-4
</commit_message>
<xml_diff>
--- a/Unit1/Unit1 1-2.docx
+++ b/Unit1/Unit1 1-2.docx
@@ -417,13 +417,44 @@
         </w:numPr>
       </w:pPr>
       <w:r>
-        <w:t xml:space="preserve">Each student will interview a family member or friend to find out what features that person would like to have if they were buying a new personal computer.  </w:t>
+        <w:t>Each student will intervie</w:t>
+      </w:r>
+      <w:bookmarkStart w:id="0" w:name="_GoBack"/>
+      <w:bookmarkEnd w:id="0"/>
+      <w:r>
+        <w:t xml:space="preserve">w a family member or friend to find out what features that person would like to have if they were buying a new personal computer.  </w:t>
       </w:r>
       <w:r>
         <w:rPr>
           <w:highlight w:val="green"/>
         </w:rPr>
-        <w:t>In a camp situation, students can ask a pre-selected person such as a grad student, staff member, etc.</w:t>
+        <w:t xml:space="preserve">In a camp </w:t>
+      </w:r>
+      <w:r>
+        <w:rPr>
+          <w:highlight w:val="green"/>
+        </w:rPr>
+        <w:t xml:space="preserve">situation, students can ask a pre-selected person such as a </w:t>
+      </w:r>
+      <w:r>
+        <w:rPr>
+          <w:highlight w:val="green"/>
+        </w:rPr>
+        <w:t xml:space="preserve">grad student, staff member, </w:t>
+      </w:r>
+      <w:proofErr w:type="spellStart"/>
+      <w:r>
+        <w:rPr>
+          <w:highlight w:val="green"/>
+        </w:rPr>
+        <w:t>etc</w:t>
+      </w:r>
+      <w:proofErr w:type="spellEnd"/>
+      <w:r>
+        <w:rPr>
+          <w:highlight w:val="green"/>
+        </w:rPr>
+        <w:t xml:space="preserve"> who may act out different scenarios and needs such as a field biologist or computer gamer</w:t>
       </w:r>
     </w:p>
     <w:p>
@@ -435,12 +466,7 @@
         </w:numPr>
       </w:pPr>
       <w:r>
-        <w:t>Demonstrate the interview process by asking a student to participate in an interview and ask them questions</w:t>
-      </w:r>
-      <w:bookmarkStart w:id="0" w:name="_GoBack"/>
-      <w:bookmarkEnd w:id="0"/>
-      <w:r>
-        <w:t xml:space="preserve"> such as: What will be the uses of the computer? What are the space constraints? What is the price range? Etc. You may wish to provide students with a specific list of interview questions.</w:t>
+        <w:t>Demonstrate the interview process by asking a student to participate in an interview and ask them questions such as: What will be the uses of the computer? What are the space constraints? What is the price range? Etc. You may wish to provide students with a specific list of interview questions.</w:t>
       </w:r>
     </w:p>
     <w:p>

</xml_diff>

<commit_message>
Format and Adapt Unit 1-2
</commit_message>
<xml_diff>
--- a/Unit1/Unit1 1-2.docx
+++ b/Unit1/Unit1 1-2.docx
@@ -3,23 +3,42 @@
 <w:document xmlns:wpc="http://schemas.microsoft.com/office/word/2010/wordprocessingCanvas" xmlns:mc="http://schemas.openxmlformats.org/markup-compatibility/2006" xmlns:o="urn:schemas-microsoft-com:office:office" xmlns:r="http://schemas.openxmlformats.org/officeDocument/2006/relationships" xmlns:m="http://schemas.openxmlformats.org/officeDocument/2006/math" xmlns:v="urn:schemas-microsoft-com:vml" xmlns:wp14="http://schemas.microsoft.com/office/word/2010/wordprocessingDrawing" xmlns:wp="http://schemas.openxmlformats.org/drawingml/2006/wordprocessingDrawing" xmlns:w10="urn:schemas-microsoft-com:office:word" xmlns:w="http://schemas.openxmlformats.org/wordprocessingml/2006/main" xmlns:w14="http://schemas.microsoft.com/office/word/2010/wordml" xmlns:wpg="http://schemas.microsoft.com/office/word/2010/wordprocessingGroup" xmlns:wpi="http://schemas.microsoft.com/office/word/2010/wordprocessingInk" xmlns:wne="http://schemas.microsoft.com/office/word/2006/wordml" xmlns:wps="http://schemas.microsoft.com/office/word/2010/wordprocessingShape" mc:Ignorable="w14 wp14">
   <w:body>
     <w:p>
-      <w:r>
+      <w:pPr>
+        <w:rPr>
+          <w:rFonts w:ascii="Arial" w:hAnsi="Arial" w:cs="Arial"/>
+        </w:rPr>
+      </w:pPr>
+      <w:bookmarkStart w:id="0" w:name="_GoBack"/>
+      <w:r>
+        <w:rPr>
+          <w:rFonts w:ascii="Arial" w:hAnsi="Arial" w:cs="Arial"/>
+        </w:rPr>
         <w:t>Daily Lesson Plans Instructional Days: 1-2</w:t>
       </w:r>
     </w:p>
     <w:p>
-      <w:r>
+      <w:pPr>
+        <w:rPr>
+          <w:rFonts w:ascii="Arial" w:hAnsi="Arial" w:cs="Arial"/>
+        </w:rPr>
+      </w:pPr>
+      <w:r>
+        <w:rPr>
+          <w:rFonts w:ascii="Arial" w:hAnsi="Arial" w:cs="Arial"/>
+        </w:rPr>
         <w:t>Topic Description: What is a computer? In this lesson the concepts of computer and computing are explored through examples of each.</w:t>
       </w:r>
     </w:p>
     <w:p>
       <w:pPr>
         <w:rPr>
+          <w:rFonts w:ascii="Arial" w:hAnsi="Arial" w:cs="Arial"/>
           <w:b/>
         </w:rPr>
       </w:pPr>
       <w:r>
         <w:rPr>
+          <w:rFonts w:ascii="Arial" w:hAnsi="Arial" w:cs="Arial"/>
           <w:b/>
         </w:rPr>
         <w:t>Objectives:</w:t>
@@ -32,19 +51,27 @@
           <w:ilvl w:val="0"/>
           <w:numId w:val="1"/>
         </w:numPr>
-      </w:pPr>
-      <w:r>
+        <w:rPr>
+          <w:rFonts w:ascii="Arial" w:hAnsi="Arial" w:cs="Arial"/>
+        </w:rPr>
+      </w:pPr>
+      <w:r>
+        <w:rPr>
+          <w:rFonts w:ascii="Arial" w:hAnsi="Arial" w:cs="Arial"/>
+        </w:rPr>
         <w:t>The student will be able to: Explain and give examples of the concepts of computer and computing.</w:t>
       </w:r>
     </w:p>
     <w:p>
       <w:pPr>
         <w:rPr>
+          <w:rFonts w:ascii="Arial" w:hAnsi="Arial" w:cs="Arial"/>
           <w:b/>
         </w:rPr>
       </w:pPr>
       <w:r>
         <w:rPr>
+          <w:rFonts w:ascii="Arial" w:hAnsi="Arial" w:cs="Arial"/>
           <w:b/>
         </w:rPr>
         <w:t>Outline of the Lesson:</w:t>
@@ -57,8 +84,14 @@
           <w:ilvl w:val="0"/>
           <w:numId w:val="1"/>
         </w:numPr>
-      </w:pPr>
-      <w:r>
+        <w:rPr>
+          <w:rFonts w:ascii="Arial" w:hAnsi="Arial" w:cs="Arial"/>
+        </w:rPr>
+      </w:pPr>
+      <w:r>
+        <w:rPr>
+          <w:rFonts w:ascii="Arial" w:hAnsi="Arial" w:cs="Arial"/>
+        </w:rPr>
         <w:t xml:space="preserve">Journal Entry. (10 minutes) </w:t>
       </w:r>
     </w:p>
@@ -69,8 +102,14 @@
           <w:ilvl w:val="0"/>
           <w:numId w:val="1"/>
         </w:numPr>
-      </w:pPr>
-      <w:r>
+        <w:rPr>
+          <w:rFonts w:ascii="Arial" w:hAnsi="Arial" w:cs="Arial"/>
+        </w:rPr>
+      </w:pPr>
+      <w:r>
+        <w:rPr>
+          <w:rFonts w:ascii="Arial" w:hAnsi="Arial" w:cs="Arial"/>
+        </w:rPr>
         <w:t xml:space="preserve">Exploring computers (60 minutes) </w:t>
       </w:r>
     </w:p>
@@ -81,8 +120,14 @@
           <w:ilvl w:val="0"/>
           <w:numId w:val="1"/>
         </w:numPr>
-      </w:pPr>
-      <w:r>
+        <w:rPr>
+          <w:rFonts w:ascii="Arial" w:hAnsi="Arial" w:cs="Arial"/>
+        </w:rPr>
+      </w:pPr>
+      <w:r>
+        <w:rPr>
+          <w:rFonts w:ascii="Arial" w:hAnsi="Arial" w:cs="Arial"/>
+        </w:rPr>
         <w:t xml:space="preserve">Classification of computing groups (10 minutes) </w:t>
       </w:r>
     </w:p>
@@ -93,8 +138,14 @@
           <w:ilvl w:val="0"/>
           <w:numId w:val="1"/>
         </w:numPr>
-      </w:pPr>
-      <w:r>
+        <w:rPr>
+          <w:rFonts w:ascii="Arial" w:hAnsi="Arial" w:cs="Arial"/>
+        </w:rPr>
+      </w:pPr>
+      <w:r>
+        <w:rPr>
+          <w:rFonts w:ascii="Arial" w:hAnsi="Arial" w:cs="Arial"/>
+        </w:rPr>
         <w:t xml:space="preserve">Definition of the terms computer and computing (10 minutes) </w:t>
       </w:r>
     </w:p>
@@ -105,20 +156,34 @@
           <w:ilvl w:val="0"/>
           <w:numId w:val="1"/>
         </w:numPr>
-      </w:pPr>
-      <w:r>
+        <w:rPr>
+          <w:rFonts w:ascii="Arial" w:hAnsi="Arial" w:cs="Arial"/>
+        </w:rPr>
+      </w:pPr>
+      <w:r>
+        <w:rPr>
+          <w:rFonts w:ascii="Arial" w:hAnsi="Arial" w:cs="Arial"/>
+        </w:rPr>
         <w:t xml:space="preserve">Demo of Computer Buying Project Assignment (20 minutes) </w:t>
       </w:r>
     </w:p>
-    <w:p/>
-    <w:p>
-      <w:pPr>
-        <w:rPr>
+    <w:p>
+      <w:pPr>
+        <w:rPr>
+          <w:rFonts w:ascii="Arial" w:hAnsi="Arial" w:cs="Arial"/>
+        </w:rPr>
+      </w:pPr>
+    </w:p>
+    <w:p>
+      <w:pPr>
+        <w:rPr>
+          <w:rFonts w:ascii="Arial" w:hAnsi="Arial" w:cs="Arial"/>
           <w:b/>
         </w:rPr>
       </w:pPr>
       <w:r>
         <w:rPr>
+          <w:rFonts w:ascii="Arial" w:hAnsi="Arial" w:cs="Arial"/>
           <w:b/>
         </w:rPr>
         <w:t xml:space="preserve">Student Activities: </w:t>
@@ -131,8 +196,14 @@
           <w:ilvl w:val="0"/>
           <w:numId w:val="2"/>
         </w:numPr>
-      </w:pPr>
-      <w:r>
+        <w:rPr>
+          <w:rFonts w:ascii="Arial" w:hAnsi="Arial" w:cs="Arial"/>
+        </w:rPr>
+      </w:pPr>
+      <w:r>
+        <w:rPr>
+          <w:rFonts w:ascii="Arial" w:hAnsi="Arial" w:cs="Arial"/>
+        </w:rPr>
         <w:t xml:space="preserve">Complete journal entry. </w:t>
       </w:r>
     </w:p>
@@ -143,8 +214,14 @@
           <w:ilvl w:val="0"/>
           <w:numId w:val="2"/>
         </w:numPr>
-      </w:pPr>
-      <w:r>
+        <w:rPr>
+          <w:rFonts w:ascii="Arial" w:hAnsi="Arial" w:cs="Arial"/>
+        </w:rPr>
+      </w:pPr>
+      <w:r>
+        <w:rPr>
+          <w:rFonts w:ascii="Arial" w:hAnsi="Arial" w:cs="Arial"/>
+        </w:rPr>
         <w:t xml:space="preserve">Groups of students create lists of their ideas of what a computer is. </w:t>
       </w:r>
     </w:p>
@@ -155,8 +232,14 @@
           <w:ilvl w:val="0"/>
           <w:numId w:val="2"/>
         </w:numPr>
-      </w:pPr>
-      <w:r>
+        <w:rPr>
+          <w:rFonts w:ascii="Arial" w:hAnsi="Arial" w:cs="Arial"/>
+        </w:rPr>
+      </w:pPr>
+      <w:r>
+        <w:rPr>
+          <w:rFonts w:ascii="Arial" w:hAnsi="Arial" w:cs="Arial"/>
+        </w:rPr>
         <w:t xml:space="preserve">Groups do presentations. </w:t>
       </w:r>
     </w:p>
@@ -167,19 +250,27 @@
           <w:ilvl w:val="0"/>
           <w:numId w:val="2"/>
         </w:numPr>
-      </w:pPr>
-      <w:r>
+        <w:rPr>
+          <w:rFonts w:ascii="Arial" w:hAnsi="Arial" w:cs="Arial"/>
+        </w:rPr>
+      </w:pPr>
+      <w:r>
+        <w:rPr>
+          <w:rFonts w:ascii="Arial" w:hAnsi="Arial" w:cs="Arial"/>
+        </w:rPr>
         <w:t xml:space="preserve">Participate in discussion of classification groups and definition of computer and computing. </w:t>
       </w:r>
     </w:p>
     <w:p>
       <w:pPr>
         <w:rPr>
+          <w:rFonts w:ascii="Arial" w:hAnsi="Arial" w:cs="Arial"/>
           <w:b/>
         </w:rPr>
       </w:pPr>
       <w:r>
         <w:rPr>
+          <w:rFonts w:ascii="Arial" w:hAnsi="Arial" w:cs="Arial"/>
           <w:b/>
         </w:rPr>
         <w:t xml:space="preserve">Teaching/Learning Strategies: </w:t>
@@ -192,12 +283,19 @@
           <w:ilvl w:val="0"/>
           <w:numId w:val="3"/>
         </w:numPr>
-      </w:pPr>
-      <w:r>
+        <w:rPr>
+          <w:rFonts w:ascii="Arial" w:hAnsi="Arial" w:cs="Arial"/>
+        </w:rPr>
+      </w:pPr>
+      <w:r>
+        <w:rPr>
+          <w:rFonts w:ascii="Arial" w:hAnsi="Arial" w:cs="Arial"/>
+        </w:rPr>
         <w:t xml:space="preserve">Journal Entry: </w:t>
       </w:r>
       <w:r>
         <w:rPr>
+          <w:rFonts w:ascii="Arial" w:hAnsi="Arial" w:cs="Arial"/>
           <w:highlight w:val="green"/>
         </w:rPr>
         <w:t>How many computers do you have in your own home?</w:t>
@@ -210,8 +308,14 @@
           <w:ilvl w:val="1"/>
           <w:numId w:val="3"/>
         </w:numPr>
-      </w:pPr>
-      <w:r>
+        <w:rPr>
+          <w:rFonts w:ascii="Arial" w:hAnsi="Arial" w:cs="Arial"/>
+        </w:rPr>
+      </w:pPr>
+      <w:r>
+        <w:rPr>
+          <w:rFonts w:ascii="Arial" w:hAnsi="Arial" w:cs="Arial"/>
+        </w:rPr>
         <w:t>Have students write responses to the question in their journals and then share the response with their elbow partner.</w:t>
       </w:r>
     </w:p>
@@ -222,8 +326,14 @@
           <w:ilvl w:val="1"/>
           <w:numId w:val="3"/>
         </w:numPr>
-      </w:pPr>
-      <w:r>
+        <w:rPr>
+          <w:rFonts w:ascii="Arial" w:hAnsi="Arial" w:cs="Arial"/>
+        </w:rPr>
+      </w:pPr>
+      <w:r>
+        <w:rPr>
+          <w:rFonts w:ascii="Arial" w:hAnsi="Arial" w:cs="Arial"/>
+        </w:rPr>
         <w:t>Ask a few student pairs to share their responses.</w:t>
       </w:r>
     </w:p>
@@ -234,8 +344,14 @@
           <w:ilvl w:val="0"/>
           <w:numId w:val="3"/>
         </w:numPr>
-      </w:pPr>
-      <w:r>
+        <w:rPr>
+          <w:rFonts w:ascii="Arial" w:hAnsi="Arial" w:cs="Arial"/>
+        </w:rPr>
+      </w:pPr>
+      <w:r>
+        <w:rPr>
+          <w:rFonts w:ascii="Arial" w:hAnsi="Arial" w:cs="Arial"/>
+        </w:rPr>
         <w:t>Exploring computers</w:t>
       </w:r>
     </w:p>
@@ -246,8 +362,14 @@
           <w:ilvl w:val="1"/>
           <w:numId w:val="3"/>
         </w:numPr>
-      </w:pPr>
-      <w:r>
+        <w:rPr>
+          <w:rFonts w:ascii="Arial" w:hAnsi="Arial" w:cs="Arial"/>
+        </w:rPr>
+      </w:pPr>
+      <w:r>
+        <w:rPr>
+          <w:rFonts w:ascii="Arial" w:hAnsi="Arial" w:cs="Arial"/>
+        </w:rPr>
         <w:t>Some students may have counted only the desktop computers in the room while others may have recognized that there are other items that are computers as well.</w:t>
       </w:r>
     </w:p>
@@ -258,18 +380,36 @@
           <w:ilvl w:val="1"/>
           <w:numId w:val="3"/>
         </w:numPr>
-      </w:pPr>
-      <w:r>
+        <w:rPr>
+          <w:rFonts w:ascii="Arial" w:hAnsi="Arial" w:cs="Arial"/>
+        </w:rPr>
+      </w:pPr>
+      <w:r>
+        <w:rPr>
+          <w:rFonts w:ascii="Arial" w:hAnsi="Arial" w:cs="Arial"/>
+        </w:rPr>
         <w:t>Divide students into groups of 3 or 4. Ask the students to discuss additional examples of computers (or things containing computers). Have s</w:t>
       </w:r>
       <w:r>
+        <w:rPr>
+          <w:rFonts w:ascii="Arial" w:hAnsi="Arial" w:cs="Arial"/>
+        </w:rPr>
         <w:t xml:space="preserve">tudents record their examples on paper or on a computer, whichever is accessible to them. </w:t>
       </w:r>
       <w:r>
+        <w:rPr>
+          <w:rFonts w:ascii="Arial" w:hAnsi="Arial" w:cs="Arial"/>
+        </w:rPr>
         <w:t>(Examples of computers include: Macintosh, Windows PC, cell phone, mp3 player, most appliances (television, coffee maker, washer, dishwasher, etc.), cars, medical equipment, planes, watches, cash registers, ATMs, traffic lights, scoreboards, humans, and calculators.)</w:t>
       </w:r>
     </w:p>
-    <w:p/>
+    <w:p>
+      <w:pPr>
+        <w:rPr>
+          <w:rFonts w:ascii="Arial" w:hAnsi="Arial" w:cs="Arial"/>
+        </w:rPr>
+      </w:pPr>
+    </w:p>
     <w:p>
       <w:pPr>
         <w:pStyle w:val="ListParagraph"/>
@@ -277,17 +417,29 @@
           <w:ilvl w:val="1"/>
           <w:numId w:val="3"/>
         </w:numPr>
-      </w:pPr>
-      <w:r>
+        <w:rPr>
+          <w:rFonts w:ascii="Arial" w:hAnsi="Arial" w:cs="Arial"/>
+        </w:rPr>
+      </w:pPr>
+      <w:r>
+        <w:rPr>
+          <w:rFonts w:ascii="Arial" w:hAnsi="Arial" w:cs="Arial"/>
+        </w:rPr>
         <w:lastRenderedPageBreak/>
         <w:t>Have student groups share their ideas. After each presentation, give the other students an opportunity to suggest why any particular example seems not to be a computer (or is not obviously a computer). If necessary, ask questions to draw out the student questions and responses. (For example, if the student says “dishwasher,” you might ask, “</w:t>
       </w:r>
       <w:proofErr w:type="gramStart"/>
       <w:r>
+        <w:rPr>
+          <w:rFonts w:ascii="Arial" w:hAnsi="Arial" w:cs="Arial"/>
+        </w:rPr>
         <w:t>why</w:t>
       </w:r>
       <w:proofErr w:type="gramEnd"/>
       <w:r>
+        <w:rPr>
+          <w:rFonts w:ascii="Arial" w:hAnsi="Arial" w:cs="Arial"/>
+        </w:rPr>
         <w:t xml:space="preserve"> is a dishwasher a computer.”)</w:t>
       </w:r>
     </w:p>
@@ -298,8 +450,14 @@
           <w:ilvl w:val="1"/>
           <w:numId w:val="3"/>
         </w:numPr>
-      </w:pPr>
-      <w:r>
+        <w:rPr>
+          <w:rFonts w:ascii="Arial" w:hAnsi="Arial" w:cs="Arial"/>
+        </w:rPr>
+      </w:pPr>
+      <w:r>
+        <w:rPr>
+          <w:rFonts w:ascii="Arial" w:hAnsi="Arial" w:cs="Arial"/>
+        </w:rPr>
         <w:t>Have a brief discussion of the power of cell phones. Mention collection of data as a foreshadowing of unit 5.</w:t>
       </w:r>
     </w:p>
@@ -310,8 +468,14 @@
           <w:ilvl w:val="0"/>
           <w:numId w:val="3"/>
         </w:numPr>
-      </w:pPr>
-      <w:r>
+        <w:rPr>
+          <w:rFonts w:ascii="Arial" w:hAnsi="Arial" w:cs="Arial"/>
+        </w:rPr>
+      </w:pPr>
+      <w:r>
+        <w:rPr>
+          <w:rFonts w:ascii="Arial" w:hAnsi="Arial" w:cs="Arial"/>
+        </w:rPr>
         <w:t>Classification of computing groups</w:t>
       </w:r>
     </w:p>
@@ -322,8 +486,14 @@
           <w:ilvl w:val="1"/>
           <w:numId w:val="3"/>
         </w:numPr>
-      </w:pPr>
-      <w:r>
+        <w:rPr>
+          <w:rFonts w:ascii="Arial" w:hAnsi="Arial" w:cs="Arial"/>
+        </w:rPr>
+      </w:pPr>
+      <w:r>
+        <w:rPr>
+          <w:rFonts w:ascii="Arial" w:hAnsi="Arial" w:cs="Arial"/>
+        </w:rPr>
         <w:t xml:space="preserve">Ask students to suggest possible classifications for the items on the list; create a new list with the various items listed under a group classification. </w:t>
       </w:r>
     </w:p>
@@ -334,8 +504,14 @@
           <w:ilvl w:val="0"/>
           <w:numId w:val="3"/>
         </w:numPr>
-      </w:pPr>
-      <w:r>
+        <w:rPr>
+          <w:rFonts w:ascii="Arial" w:hAnsi="Arial" w:cs="Arial"/>
+        </w:rPr>
+      </w:pPr>
+      <w:r>
+        <w:rPr>
+          <w:rFonts w:ascii="Arial" w:hAnsi="Arial" w:cs="Arial"/>
+        </w:rPr>
         <w:t>Definition of the terms computer and computing.</w:t>
       </w:r>
     </w:p>
@@ -346,17 +522,27 @@
           <w:ilvl w:val="1"/>
           <w:numId w:val="3"/>
         </w:numPr>
-      </w:pPr>
-      <w:r>
+        <w:rPr>
+          <w:rFonts w:ascii="Arial" w:hAnsi="Arial" w:cs="Arial"/>
+        </w:rPr>
+      </w:pPr>
+      <w:r>
+        <w:rPr>
+          <w:rFonts w:ascii="Arial" w:hAnsi="Arial" w:cs="Arial"/>
+        </w:rPr>
         <w:t xml:space="preserve">Revisit the question “What is a computer?” and ask the possibly more pertinent question, “What is </w:t>
       </w:r>
       <w:r>
         <w:rPr>
+          <w:rFonts w:ascii="Arial" w:hAnsi="Arial" w:cs="Arial"/>
           <w:i/>
         </w:rPr>
         <w:t>computing</w:t>
       </w:r>
       <w:r>
+        <w:rPr>
+          <w:rFonts w:ascii="Arial" w:hAnsi="Arial" w:cs="Arial"/>
+        </w:rPr>
         <w:t>”</w:t>
       </w:r>
     </w:p>
@@ -367,8 +553,14 @@
           <w:ilvl w:val="1"/>
           <w:numId w:val="3"/>
         </w:numPr>
-      </w:pPr>
-      <w:r>
+        <w:rPr>
+          <w:rFonts w:ascii="Arial" w:hAnsi="Arial" w:cs="Arial"/>
+        </w:rPr>
+      </w:pPr>
+      <w:r>
+        <w:rPr>
+          <w:rFonts w:ascii="Arial" w:hAnsi="Arial" w:cs="Arial"/>
+        </w:rPr>
         <w:t>Have the students use their list of “computers” and their classifications to help formalize their answers.</w:t>
       </w:r>
     </w:p>
@@ -379,8 +571,14 @@
           <w:ilvl w:val="1"/>
           <w:numId w:val="3"/>
         </w:numPr>
-      </w:pPr>
-      <w:r>
+        <w:rPr>
+          <w:rFonts w:ascii="Arial" w:hAnsi="Arial" w:cs="Arial"/>
+        </w:rPr>
+      </w:pPr>
+      <w:r>
+        <w:rPr>
+          <w:rFonts w:ascii="Arial" w:hAnsi="Arial" w:cs="Arial"/>
+        </w:rPr>
         <w:t>Note that there is no “correct” answer. These definitions will be revisited and possibly modified throughout the course of the unit.</w:t>
       </w:r>
     </w:p>
@@ -391,8 +589,14 @@
           <w:ilvl w:val="1"/>
           <w:numId w:val="3"/>
         </w:numPr>
-      </w:pPr>
-      <w:r>
+        <w:rPr>
+          <w:rFonts w:ascii="Arial" w:hAnsi="Arial" w:cs="Arial"/>
+        </w:rPr>
+      </w:pPr>
+      <w:r>
+        <w:rPr>
+          <w:rFonts w:ascii="Arial" w:hAnsi="Arial" w:cs="Arial"/>
+        </w:rPr>
         <w:t>Reinforce the idea of different types of computers and classifications by reviewing the lists and groups created by the students.</w:t>
       </w:r>
     </w:p>
@@ -403,8 +607,14 @@
           <w:ilvl w:val="0"/>
           <w:numId w:val="3"/>
         </w:numPr>
-      </w:pPr>
-      <w:r>
+        <w:rPr>
+          <w:rFonts w:ascii="Arial" w:hAnsi="Arial" w:cs="Arial"/>
+        </w:rPr>
+      </w:pPr>
+      <w:r>
+        <w:rPr>
+          <w:rFonts w:ascii="Arial" w:hAnsi="Arial" w:cs="Arial"/>
+        </w:rPr>
         <w:t>Computer Buying Project Assignment</w:t>
       </w:r>
     </w:p>
@@ -415,83 +625,101 @@
           <w:ilvl w:val="1"/>
           <w:numId w:val="3"/>
         </w:numPr>
-      </w:pPr>
-      <w:r>
-        <w:t>Each student will intervie</w:t>
-      </w:r>
-      <w:bookmarkStart w:id="0" w:name="_GoBack"/>
+        <w:rPr>
+          <w:rFonts w:ascii="Arial" w:hAnsi="Arial" w:cs="Arial"/>
+        </w:rPr>
+      </w:pPr>
+      <w:r>
+        <w:rPr>
+          <w:rFonts w:ascii="Arial" w:hAnsi="Arial" w:cs="Arial"/>
+        </w:rPr>
+        <w:t xml:space="preserve">Each student will interview a family member or friend to find out what features that person would like to have if they were buying a new personal computer.  </w:t>
+      </w:r>
+      <w:r>
+        <w:rPr>
+          <w:rFonts w:ascii="Arial" w:hAnsi="Arial" w:cs="Arial"/>
+          <w:highlight w:val="green"/>
+        </w:rPr>
+        <w:t xml:space="preserve">In a camp situation, students can ask a pre-selected person such as a </w:t>
+      </w:r>
+      <w:r>
+        <w:rPr>
+          <w:rFonts w:ascii="Arial" w:hAnsi="Arial" w:cs="Arial"/>
+          <w:highlight w:val="green"/>
+        </w:rPr>
+        <w:t xml:space="preserve">grad student, staff member, </w:t>
+      </w:r>
+      <w:proofErr w:type="spellStart"/>
+      <w:r>
+        <w:rPr>
+          <w:rFonts w:ascii="Arial" w:hAnsi="Arial" w:cs="Arial"/>
+          <w:highlight w:val="green"/>
+        </w:rPr>
+        <w:t>etc</w:t>
+      </w:r>
+      <w:proofErr w:type="spellEnd"/>
+      <w:r>
+        <w:rPr>
+          <w:rFonts w:ascii="Arial" w:hAnsi="Arial" w:cs="Arial"/>
+          <w:highlight w:val="green"/>
+        </w:rPr>
+        <w:t xml:space="preserve"> who may act out different scenarios and needs such as a field biologist or computer gamer</w:t>
+      </w:r>
+    </w:p>
+    <w:p>
+      <w:pPr>
+        <w:pStyle w:val="ListParagraph"/>
+        <w:numPr>
+          <w:ilvl w:val="1"/>
+          <w:numId w:val="3"/>
+        </w:numPr>
+        <w:rPr>
+          <w:rFonts w:ascii="Arial" w:hAnsi="Arial" w:cs="Arial"/>
+        </w:rPr>
+      </w:pPr>
+      <w:r>
+        <w:rPr>
+          <w:rFonts w:ascii="Arial" w:hAnsi="Arial" w:cs="Arial"/>
+        </w:rPr>
+        <w:t>Demonstrate the interview process by asking a student to participate in an interview and ask them questions such as: What will be the uses of the computer? What are the space constraints? What is the price range? Etc. You may wish to provide students with a specific list of interview questions.</w:t>
+      </w:r>
+    </w:p>
+    <w:p>
+      <w:pPr>
+        <w:pStyle w:val="ListParagraph"/>
+        <w:numPr>
+          <w:ilvl w:val="0"/>
+          <w:numId w:val="3"/>
+        </w:numPr>
+        <w:rPr>
+          <w:rFonts w:ascii="Arial" w:hAnsi="Arial" w:cs="Arial"/>
+        </w:rPr>
+      </w:pPr>
+      <w:r>
+        <w:rPr>
+          <w:rFonts w:ascii="Arial" w:hAnsi="Arial" w:cs="Arial"/>
+        </w:rPr>
+        <w:t>Resources:</w:t>
+      </w:r>
+    </w:p>
+    <w:p>
+      <w:pPr>
+        <w:pStyle w:val="ListParagraph"/>
+        <w:numPr>
+          <w:ilvl w:val="1"/>
+          <w:numId w:val="3"/>
+        </w:numPr>
+        <w:rPr>
+          <w:rFonts w:ascii="Arial" w:hAnsi="Arial" w:cs="Arial"/>
+        </w:rPr>
+      </w:pPr>
+      <w:r>
+        <w:rPr>
+          <w:rFonts w:ascii="Arial" w:hAnsi="Arial" w:cs="Arial"/>
+        </w:rPr>
+        <w:t>No additional resources needed</w:t>
+      </w:r>
       <w:bookmarkEnd w:id="0"/>
-      <w:r>
-        <w:t xml:space="preserve">w a family member or friend to find out what features that person would like to have if they were buying a new personal computer.  </w:t>
-      </w:r>
-      <w:r>
-        <w:rPr>
-          <w:highlight w:val="green"/>
-        </w:rPr>
-        <w:t xml:space="preserve">In a camp </w:t>
-      </w:r>
-      <w:r>
-        <w:rPr>
-          <w:highlight w:val="green"/>
-        </w:rPr>
-        <w:t xml:space="preserve">situation, students can ask a pre-selected person such as a </w:t>
-      </w:r>
-      <w:r>
-        <w:rPr>
-          <w:highlight w:val="green"/>
-        </w:rPr>
-        <w:t xml:space="preserve">grad student, staff member, </w:t>
-      </w:r>
-      <w:proofErr w:type="spellStart"/>
-      <w:r>
-        <w:rPr>
-          <w:highlight w:val="green"/>
-        </w:rPr>
-        <w:t>etc</w:t>
-      </w:r>
-      <w:proofErr w:type="spellEnd"/>
-      <w:r>
-        <w:rPr>
-          <w:highlight w:val="green"/>
-        </w:rPr>
-        <w:t xml:space="preserve"> who may act out different scenarios and needs such as a field biologist or computer gamer</w:t>
-      </w:r>
-    </w:p>
-    <w:p>
-      <w:pPr>
-        <w:pStyle w:val="ListParagraph"/>
-        <w:numPr>
-          <w:ilvl w:val="1"/>
-          <w:numId w:val="3"/>
-        </w:numPr>
-      </w:pPr>
-      <w:r>
-        <w:t>Demonstrate the interview process by asking a student to participate in an interview and ask them questions such as: What will be the uses of the computer? What are the space constraints? What is the price range? Etc. You may wish to provide students with a specific list of interview questions.</w:t>
-      </w:r>
-    </w:p>
-    <w:p>
-      <w:pPr>
-        <w:pStyle w:val="ListParagraph"/>
-        <w:numPr>
-          <w:ilvl w:val="0"/>
-          <w:numId w:val="3"/>
-        </w:numPr>
-      </w:pPr>
-      <w:r>
-        <w:t>Resources:</w:t>
-      </w:r>
-    </w:p>
-    <w:p>
-      <w:pPr>
-        <w:pStyle w:val="ListParagraph"/>
-        <w:numPr>
-          <w:ilvl w:val="1"/>
-          <w:numId w:val="3"/>
-        </w:numPr>
-      </w:pPr>
-      <w:r>
-        <w:t>No additional resources needed</w:t>
-      </w:r>
     </w:p>
     <w:sectPr>
       <w:pgSz w:w="12240" w:h="15840"/>

</xml_diff>